<commit_message>
Se termino el informe y archivos necesarios. Ademas se elimino archivos binarios
</commit_message>
<xml_diff>
--- a/Informe.docx
+++ b/Informe.docx
@@ -329,18 +329,8 @@
           <w:sz w:val="20"/>
           <w:lang w:val="es-CL"/>
         </w:rPr>
-        <w:t xml:space="preserve">Profesor: Daniel </w:t>
-      </w:r>
-      <w:proofErr w:type="spellStart"/>
-      <w:r>
-        <w:rPr>
-          <w:rFonts w:ascii="Arial" w:hAnsi="Arial" w:cs="Arial"/>
-          <w:sz w:val="20"/>
-          <w:lang w:val="es-CL"/>
-        </w:rPr>
-        <w:t>Gacitua</w:t>
-      </w:r>
-      <w:proofErr w:type="spellEnd"/>
+        <w:t>Profesor: Daniel Gacitua</w:t>
+      </w:r>
     </w:p>
     <w:p>
       <w:pPr>
@@ -628,9 +618,24 @@
           <w:i/>
           <w:lang w:val="es-CL"/>
         </w:rPr>
-        <w:tab/>
+        <w:t xml:space="preserve">         </w:t>
+      </w:r>
+      <w:r>
+        <w:rPr>
+          <w:rFonts w:ascii="Arial" w:hAnsi="Arial" w:cs="Arial"/>
+          <w:i/>
+          <w:lang w:val="es-CL"/>
+        </w:rPr>
         <w:t>3</w:t>
       </w:r>
+      <w:r>
+        <w:rPr>
+          <w:rFonts w:ascii="Arial" w:hAnsi="Arial" w:cs="Arial"/>
+          <w:i/>
+          <w:lang w:val="es-CL"/>
+        </w:rPr>
+        <w:t xml:space="preserve"> - 4</w:t>
+      </w:r>
     </w:p>
     <w:p>
       <w:pPr>
@@ -718,9 +723,24 @@
           <w:i/>
           <w:lang w:val="es-CL"/>
         </w:rPr>
-        <w:tab/>
+        <w:t xml:space="preserve">         </w:t>
+      </w:r>
+      <w:r>
+        <w:rPr>
+          <w:rFonts w:ascii="Arial" w:hAnsi="Arial" w:cs="Arial"/>
+          <w:i/>
+          <w:lang w:val="es-CL"/>
+        </w:rPr>
         <w:t>4</w:t>
       </w:r>
+      <w:r>
+        <w:rPr>
+          <w:rFonts w:ascii="Arial" w:hAnsi="Arial" w:cs="Arial"/>
+          <w:i/>
+          <w:lang w:val="es-CL"/>
+        </w:rPr>
+        <w:t xml:space="preserve"> - 5</w:t>
+      </w:r>
     </w:p>
     <w:p>
       <w:pPr>
@@ -957,7 +977,15 @@
           <w:lang w:val="es-CL"/>
         </w:rPr>
         <w:tab/>
-        <w:t xml:space="preserve">         6 - 9</w:t>
+        <w:t xml:space="preserve">         </w:t>
+      </w:r>
+      <w:r>
+        <w:rPr>
+          <w:rFonts w:ascii="Arial" w:hAnsi="Arial" w:cs="Arial"/>
+          <w:i/>
+          <w:lang w:val="es-CL"/>
+        </w:rPr>
+        <w:t xml:space="preserve">  7</w:t>
       </w:r>
     </w:p>
     <w:p>
@@ -1031,14 +1059,39 @@
           <w:lang w:val="es-CL"/>
         </w:rPr>
         <w:tab/>
-        <w:t xml:space="preserve">           10</w:t>
-      </w:r>
-    </w:p>
-    <w:p>
-      <w:pPr>
-        <w:rPr>
-          <w:rFonts w:ascii="Arial" w:hAnsi="Arial" w:cs="Arial"/>
-          <w:i/>
+        <w:t xml:space="preserve">         </w:t>
+      </w:r>
+      <w:r>
+        <w:rPr>
+          <w:rFonts w:ascii="Arial" w:hAnsi="Arial" w:cs="Arial"/>
+          <w:i/>
+          <w:lang w:val="es-CL"/>
+        </w:rPr>
+        <w:t xml:space="preserve"> </w:t>
+      </w:r>
+      <w:r>
+        <w:rPr>
+          <w:rFonts w:ascii="Arial" w:hAnsi="Arial" w:cs="Arial"/>
+          <w:i/>
+          <w:lang w:val="es-CL"/>
+        </w:rPr>
+        <w:t xml:space="preserve"> </w:t>
+      </w:r>
+      <w:r>
+        <w:rPr>
+          <w:rFonts w:ascii="Arial" w:hAnsi="Arial" w:cs="Arial"/>
+          <w:i/>
+          <w:lang w:val="es-CL"/>
+        </w:rPr>
+        <w:t>8</w:t>
+      </w:r>
+    </w:p>
+    <w:p>
+      <w:pPr>
+        <w:rPr>
+          <w:rFonts w:ascii="Arial" w:hAnsi="Arial" w:cs="Arial"/>
+          <w:i/>
+          <w:u w:val="single"/>
           <w:lang w:val="es-CL"/>
         </w:rPr>
       </w:pPr>
@@ -1121,105 +1174,15 @@
           <w:lang w:val="es-CL"/>
         </w:rPr>
         <w:tab/>
-        <w:t xml:space="preserve">           10</w:t>
-      </w:r>
-    </w:p>
-    <w:p>
-      <w:pPr>
-        <w:rPr>
-          <w:rFonts w:ascii="Arial" w:hAnsi="Arial" w:cs="Arial"/>
-          <w:i/>
-          <w:lang w:val="es-CL"/>
-        </w:rPr>
-      </w:pPr>
-      <w:r>
-        <w:rPr>
-          <w:rFonts w:ascii="Arial" w:hAnsi="Arial" w:cs="Arial"/>
-          <w:i/>
-          <w:lang w:val="es-CL"/>
-        </w:rPr>
-        <w:t>Referencias</w:t>
-      </w:r>
-      <w:r>
-        <w:rPr>
-          <w:rFonts w:ascii="Arial" w:hAnsi="Arial" w:cs="Arial"/>
-          <w:i/>
-          <w:lang w:val="es-CL"/>
-        </w:rPr>
-        <w:tab/>
-      </w:r>
-      <w:r>
-        <w:rPr>
-          <w:rFonts w:ascii="Arial" w:hAnsi="Arial" w:cs="Arial"/>
-          <w:i/>
-          <w:lang w:val="es-CL"/>
-        </w:rPr>
-        <w:tab/>
-      </w:r>
-      <w:r>
-        <w:rPr>
-          <w:rFonts w:ascii="Arial" w:hAnsi="Arial" w:cs="Arial"/>
-          <w:i/>
-          <w:lang w:val="es-CL"/>
-        </w:rPr>
-        <w:tab/>
-      </w:r>
-      <w:r>
-        <w:rPr>
-          <w:rFonts w:ascii="Arial" w:hAnsi="Arial" w:cs="Arial"/>
-          <w:i/>
-          <w:lang w:val="es-CL"/>
-        </w:rPr>
-        <w:tab/>
-      </w:r>
-      <w:r>
-        <w:rPr>
-          <w:rFonts w:ascii="Arial" w:hAnsi="Arial" w:cs="Arial"/>
-          <w:i/>
-          <w:lang w:val="es-CL"/>
-        </w:rPr>
-        <w:tab/>
-      </w:r>
-      <w:r>
-        <w:rPr>
-          <w:rFonts w:ascii="Arial" w:hAnsi="Arial" w:cs="Arial"/>
-          <w:i/>
-          <w:lang w:val="es-CL"/>
-        </w:rPr>
-        <w:tab/>
-      </w:r>
-      <w:r>
-        <w:rPr>
-          <w:rFonts w:ascii="Arial" w:hAnsi="Arial" w:cs="Arial"/>
-          <w:i/>
-          <w:lang w:val="es-CL"/>
-        </w:rPr>
-        <w:tab/>
-      </w:r>
-      <w:r>
-        <w:rPr>
-          <w:rFonts w:ascii="Arial" w:hAnsi="Arial" w:cs="Arial"/>
-          <w:i/>
-          <w:lang w:val="es-CL"/>
-        </w:rPr>
-        <w:tab/>
-      </w:r>
-      <w:r>
-        <w:rPr>
-          <w:rFonts w:ascii="Arial" w:hAnsi="Arial" w:cs="Arial"/>
-          <w:i/>
-          <w:lang w:val="es-CL"/>
-        </w:rPr>
-        <w:tab/>
-      </w:r>
-      <w:r>
-        <w:rPr>
-          <w:rFonts w:ascii="Arial" w:hAnsi="Arial" w:cs="Arial"/>
-          <w:i/>
-          <w:lang w:val="es-CL"/>
-        </w:rPr>
-        <w:tab/>
-        <w:t>11</w:t>
+        <w:t xml:space="preserve">         </w:t>
+      </w:r>
+      <w:r>
+        <w:rPr>
+          <w:rFonts w:ascii="Arial" w:hAnsi="Arial" w:cs="Arial"/>
+          <w:i/>
+          <w:lang w:val="es-CL"/>
+        </w:rPr>
+        <w:t xml:space="preserve">  8</w:t>
       </w:r>
     </w:p>
     <w:p>
@@ -1743,21 +1706,7 @@
         <w:rPr>
           <w:lang w:val="es-CL"/>
         </w:rPr>
-        <w:t xml:space="preserve">Dar </w:t>
-      </w:r>
-      <w:proofErr w:type="spellStart"/>
-      <w:r>
-        <w:rPr>
-          <w:lang w:val="es-CL"/>
-        </w:rPr>
-        <w:t>likes</w:t>
-      </w:r>
-      <w:proofErr w:type="spellEnd"/>
-      <w:r>
-        <w:rPr>
-          <w:lang w:val="es-CL"/>
-        </w:rPr>
-        <w:t xml:space="preserve"> a publicaciones y/o comentarios</w:t>
+        <w:t>Dar likes a publicaciones y/o comentarios</w:t>
       </w:r>
     </w:p>
     <w:p>
@@ -1800,15 +1749,7 @@
         <w:t xml:space="preserve"> </w:t>
       </w:r>
       <w:r>
-        <w:t xml:space="preserve">(Seres vivos, cosas, </w:t>
-      </w:r>
-      <w:proofErr w:type="spellStart"/>
-      <w:r>
-        <w:t>etc</w:t>
-      </w:r>
-      <w:proofErr w:type="spellEnd"/>
-      <w:r>
-        <w:t xml:space="preserve">), en donde tienen sus propios atributos y métodos. Además, los objetos pueden interactuar entre sí. </w:t>
+        <w:t xml:space="preserve">(Seres vivos, cosas, etc), en donde tienen sus propios atributos y métodos. Además, los objetos pueden interactuar entre sí. </w:t>
       </w:r>
     </w:p>
     <w:p>
@@ -1886,15 +1827,7 @@
         </w:numPr>
       </w:pPr>
       <w:r>
-        <w:t xml:space="preserve">Dependencia = Es un concepto que define que un objeto A depende de un objeto B y la conoce, pero B no conoce a </w:t>
-      </w:r>
-      <w:proofErr w:type="spellStart"/>
-      <w:r>
-        <w:t>A</w:t>
-      </w:r>
-      <w:proofErr w:type="spellEnd"/>
-      <w:r>
-        <w:t xml:space="preserve">. </w:t>
+        <w:t xml:space="preserve">Dependencia = Es un concepto que define que un objeto A depende de un objeto B y la conoce, pero B no conoce a A. </w:t>
       </w:r>
     </w:p>
     <w:p>
@@ -2033,19 +1966,11 @@
           <w:lang w:val="es-CL"/>
         </w:rPr>
       </w:pPr>
-      <w:proofErr w:type="spellStart"/>
-      <w:r>
-        <w:rPr>
-          <w:lang w:val="es-CL"/>
-        </w:rPr>
-        <w:t>Autoevaluacion</w:t>
-      </w:r>
-      <w:proofErr w:type="spellEnd"/>
-      <w:r>
-        <w:rPr>
-          <w:lang w:val="es-CL"/>
-        </w:rPr>
-        <w:t xml:space="preserve"> -&gt; Es una autoevaluación que permite saber el nivel que he cumplido en los requerimientos funcionales y no funcionales obligatorias.</w:t>
+      <w:r>
+        <w:rPr>
+          <w:lang w:val="es-CL"/>
+        </w:rPr>
+        <w:t>Autoevaluacion -&gt; Es una autoevaluación que permite saber el nivel que he cumplido en los requerimientos funcionales y no funcionales obligatorias.</w:t>
       </w:r>
     </w:p>
     <w:p>
@@ -2065,21 +1990,7 @@
         <w:rPr>
           <w:lang w:val="es-CL"/>
         </w:rPr>
-        <w:t xml:space="preserve">Lenguaje -&gt; Si la implementación en código está hecha en </w:t>
-      </w:r>
-      <w:proofErr w:type="spellStart"/>
-      <w:r>
-        <w:rPr>
-          <w:lang w:val="es-CL"/>
-        </w:rPr>
-        <w:t>prolog</w:t>
-      </w:r>
-      <w:proofErr w:type="spellEnd"/>
-      <w:r>
-        <w:rPr>
-          <w:lang w:val="es-CL"/>
-        </w:rPr>
-        <w:t>.</w:t>
+        <w:t>Lenguaje -&gt; Si la implementación en código está hecha en prolog.</w:t>
       </w:r>
     </w:p>
     <w:p>
@@ -2099,21 +2010,7 @@
         <w:rPr>
           <w:lang w:val="es-CL"/>
         </w:rPr>
-        <w:t xml:space="preserve">Versión -&gt; Si la versión de </w:t>
-      </w:r>
-      <w:proofErr w:type="spellStart"/>
-      <w:r>
-        <w:rPr>
-          <w:lang w:val="es-CL"/>
-        </w:rPr>
-        <w:t>prolog</w:t>
-      </w:r>
-      <w:proofErr w:type="spellEnd"/>
-      <w:r>
-        <w:rPr>
-          <w:lang w:val="es-CL"/>
-        </w:rPr>
-        <w:t xml:space="preserve"> es en la versión 8.X.X.</w:t>
+        <w:t>Versión -&gt; Si la versión de prolog es en la versión 8.X.X.</w:t>
       </w:r>
     </w:p>
     <w:p>
@@ -2153,35 +2050,7 @@
         <w:rPr>
           <w:lang w:val="es-CL"/>
         </w:rPr>
-        <w:t xml:space="preserve">Historial -&gt; Para el historial de </w:t>
-      </w:r>
-      <w:proofErr w:type="spellStart"/>
-      <w:r>
-        <w:rPr>
-          <w:lang w:val="es-CL"/>
-        </w:rPr>
-        <w:t>commits</w:t>
-      </w:r>
-      <w:proofErr w:type="spellEnd"/>
-      <w:r>
-        <w:rPr>
-          <w:lang w:val="es-CL"/>
-        </w:rPr>
-        <w:t xml:space="preserve"> en </w:t>
-      </w:r>
-      <w:proofErr w:type="spellStart"/>
-      <w:r>
-        <w:rPr>
-          <w:lang w:val="es-CL"/>
-        </w:rPr>
-        <w:t>Github</w:t>
-      </w:r>
-      <w:proofErr w:type="spellEnd"/>
-      <w:r>
-        <w:rPr>
-          <w:lang w:val="es-CL"/>
-        </w:rPr>
-        <w:t xml:space="preserve"> donde deben ser mas de 10 en un lapso de 2 semana.</w:t>
+        <w:t>Historial -&gt; Para el historial de commits en Github donde deben ser mas de 10 en un lapso de 2 semana.</w:t>
       </w:r>
     </w:p>
     <w:p>
@@ -2276,21 +2145,7 @@
         <w:rPr>
           <w:lang w:val="es-CL"/>
         </w:rPr>
-        <w:t xml:space="preserve">Los </w:t>
-      </w:r>
-      <w:proofErr w:type="spellStart"/>
-      <w:r>
-        <w:rPr>
-          <w:lang w:val="es-CL"/>
-        </w:rPr>
-        <w:t>TDA’s</w:t>
-      </w:r>
-      <w:proofErr w:type="spellEnd"/>
-      <w:r>
-        <w:rPr>
-          <w:lang w:val="es-CL"/>
-        </w:rPr>
-        <w:t xml:space="preserve"> </w:t>
+        <w:t xml:space="preserve">Los TDA’s </w:t>
       </w:r>
       <w:r>
         <w:rPr>
@@ -2419,7 +2274,6 @@
           <w:lang w:val="es-CL"/>
         </w:rPr>
       </w:pPr>
-      <w:proofErr w:type="spellStart"/>
       <w:r>
         <w:rPr>
           <w:lang w:val="es-CL"/>
@@ -2430,14 +2284,7 @@
         <w:rPr>
           <w:lang w:val="es-CL"/>
         </w:rPr>
-        <w:t>egister</w:t>
-      </w:r>
-      <w:proofErr w:type="spellEnd"/>
-      <w:r>
-        <w:rPr>
-          <w:lang w:val="es-CL"/>
-        </w:rPr>
-        <w:t xml:space="preserve"> -&gt; Es el </w:t>
+        <w:t xml:space="preserve">egister -&gt; Es el </w:t>
       </w:r>
       <w:r>
         <w:rPr>
@@ -2475,7 +2322,6 @@
           <w:lang w:val="es-CL"/>
         </w:rPr>
       </w:pPr>
-      <w:proofErr w:type="spellStart"/>
       <w:r>
         <w:rPr>
           <w:lang w:val="es-CL"/>
@@ -2486,14 +2332,7 @@
         <w:rPr>
           <w:lang w:val="es-CL"/>
         </w:rPr>
-        <w:t>ogin</w:t>
-      </w:r>
-      <w:proofErr w:type="spellEnd"/>
-      <w:r>
-        <w:rPr>
-          <w:lang w:val="es-CL"/>
-        </w:rPr>
-        <w:t xml:space="preserve"> -&gt; Es el </w:t>
+        <w:t xml:space="preserve">ogin -&gt; Es el </w:t>
       </w:r>
       <w:r>
         <w:rPr>
@@ -2531,19 +2370,11 @@
           <w:lang w:val="es-CL"/>
         </w:rPr>
       </w:pPr>
-      <w:proofErr w:type="spellStart"/>
-      <w:r>
-        <w:rPr>
-          <w:lang w:val="es-CL"/>
-        </w:rPr>
-        <w:t>logout</w:t>
-      </w:r>
-      <w:proofErr w:type="spellEnd"/>
-      <w:r>
-        <w:rPr>
-          <w:lang w:val="es-CL"/>
-        </w:rPr>
-        <w:t xml:space="preserve"> -&gt; Es un método que permite desconectar un usuario de la red social</w:t>
+      <w:r>
+        <w:rPr>
+          <w:lang w:val="es-CL"/>
+        </w:rPr>
+        <w:t>logout -&gt; Es un método que permite desconectar un usuario de la red social</w:t>
       </w:r>
       <w:r>
         <w:rPr>
@@ -2611,7 +2442,6 @@
           <w:lang w:val="es-CL"/>
         </w:rPr>
       </w:pPr>
-      <w:proofErr w:type="spellStart"/>
       <w:r>
         <w:rPr>
           <w:lang w:val="es-CL"/>
@@ -2622,14 +2452,7 @@
         <w:rPr>
           <w:lang w:val="es-CL"/>
         </w:rPr>
-        <w:t>ollow</w:t>
-      </w:r>
-      <w:proofErr w:type="spellEnd"/>
-      <w:r>
-        <w:rPr>
-          <w:lang w:val="es-CL"/>
-        </w:rPr>
-        <w:t xml:space="preserve"> -&gt; Es el </w:t>
+        <w:t xml:space="preserve">ollow -&gt; Es el </w:t>
       </w:r>
       <w:r>
         <w:rPr>
@@ -2643,19 +2466,11 @@
         </w:rPr>
         <w:t xml:space="preserve">que permite hacer </w:t>
       </w:r>
-      <w:proofErr w:type="spellStart"/>
-      <w:r>
-        <w:rPr>
-          <w:lang w:val="es-CL"/>
-        </w:rPr>
-        <w:t>follows</w:t>
-      </w:r>
-      <w:proofErr w:type="spellEnd"/>
-      <w:r>
-        <w:rPr>
-          <w:lang w:val="es-CL"/>
-        </w:rPr>
-        <w:t xml:space="preserve"> entre usuarios en la red social</w:t>
+      <w:r>
+        <w:rPr>
+          <w:lang w:val="es-CL"/>
+        </w:rPr>
+        <w:t>follows entre usuarios en la red social</w:t>
       </w:r>
       <w:r>
         <w:rPr>
@@ -2724,14 +2539,12 @@
           <w:lang w:val="es-CL"/>
         </w:rPr>
       </w:pPr>
-      <w:proofErr w:type="spellStart"/>
       <w:r>
         <w:rPr>
           <w:lang w:val="es-CL"/>
         </w:rPr>
         <w:t>visiualize</w:t>
       </w:r>
-      <w:proofErr w:type="spellEnd"/>
       <w:r>
         <w:rPr>
           <w:lang w:val="es-CL"/>
@@ -2748,30 +2561,8 @@
         <w:rPr>
           <w:lang w:val="es-CL"/>
         </w:rPr>
-        <w:t xml:space="preserve">que permite mostrar el </w:t>
-      </w:r>
-      <w:proofErr w:type="spellStart"/>
-      <w:r>
-        <w:rPr>
-          <w:lang w:val="es-CL"/>
-        </w:rPr>
-        <w:t>socialnetwork</w:t>
-      </w:r>
-      <w:proofErr w:type="spellEnd"/>
-      <w:r>
-        <w:rPr>
-          <w:lang w:val="es-CL"/>
-        </w:rPr>
-        <w:t xml:space="preserve"> en </w:t>
-      </w:r>
-      <w:proofErr w:type="spellStart"/>
-      <w:r>
-        <w:rPr>
-          <w:lang w:val="es-CL"/>
-        </w:rPr>
-        <w:t>string</w:t>
-      </w:r>
-      <w:proofErr w:type="spellEnd"/>
+        <w:t>que permite mostrar el socialnetwork en string</w:t>
+      </w:r>
       <w:r>
         <w:rPr>
           <w:lang w:val="es-CL"/>
@@ -2790,19 +2581,11 @@
           <w:lang w:val="es-CL"/>
         </w:rPr>
       </w:pPr>
-      <w:proofErr w:type="spellStart"/>
-      <w:r>
-        <w:rPr>
-          <w:lang w:val="es-CL"/>
-        </w:rPr>
-        <w:t>comment</w:t>
-      </w:r>
-      <w:proofErr w:type="spellEnd"/>
-      <w:r>
-        <w:rPr>
-          <w:lang w:val="es-CL"/>
-        </w:rPr>
-        <w:t xml:space="preserve"> </w:t>
+      <w:r>
+        <w:rPr>
+          <w:lang w:val="es-CL"/>
+        </w:rPr>
+        <w:t xml:space="preserve">comment </w:t>
       </w:r>
       <w:r>
         <w:rPr>
@@ -2840,7 +2623,6 @@
           <w:lang w:val="es-CL"/>
         </w:rPr>
       </w:pPr>
-      <w:proofErr w:type="spellStart"/>
       <w:r>
         <w:rPr>
           <w:lang w:val="es-CL"/>
@@ -2851,14 +2633,7 @@
         <w:rPr>
           <w:lang w:val="es-CL"/>
         </w:rPr>
-        <w:t>ike</w:t>
-      </w:r>
-      <w:proofErr w:type="spellEnd"/>
-      <w:r>
-        <w:rPr>
-          <w:lang w:val="es-CL"/>
-        </w:rPr>
-        <w:t xml:space="preserve"> -&gt; Es el </w:t>
+        <w:t xml:space="preserve">ike -&gt; Es el </w:t>
       </w:r>
       <w:r>
         <w:rPr>
@@ -2876,21 +2651,7 @@
         <w:rPr>
           <w:lang w:val="es-CL"/>
         </w:rPr>
-        <w:t xml:space="preserve">dar un </w:t>
-      </w:r>
-      <w:proofErr w:type="spellStart"/>
-      <w:r>
-        <w:rPr>
-          <w:lang w:val="es-CL"/>
-        </w:rPr>
-        <w:t>like</w:t>
-      </w:r>
-      <w:proofErr w:type="spellEnd"/>
-      <w:r>
-        <w:rPr>
-          <w:lang w:val="es-CL"/>
-        </w:rPr>
-        <w:t xml:space="preserve"> a una publicación o un comentario.</w:t>
+        <w:t>dar un like a una publicación o un comentario.</w:t>
       </w:r>
     </w:p>
     <w:p>
@@ -2922,13 +2683,8 @@
         <w:t xml:space="preserve">Para la solución se hizo un análisis inicial </w:t>
       </w:r>
       <w:r>
-        <w:t xml:space="preserve">en donde el </w:t>
-      </w:r>
-      <w:proofErr w:type="spellStart"/>
-      <w:r>
-        <w:t>Socialnetwork</w:t>
-      </w:r>
-      <w:proofErr w:type="spellEnd"/>
+        <w:t>en donde el Socialnetwork</w:t>
+      </w:r>
       <w:r>
         <w:t xml:space="preserve"> contiene:</w:t>
       </w:r>
@@ -2983,31 +2739,7 @@
     </w:p>
     <w:p>
       <w:r>
-        <w:t xml:space="preserve">El usuario contiene </w:t>
-      </w:r>
-      <w:proofErr w:type="spellStart"/>
-      <w:r>
-        <w:t>Follows</w:t>
-      </w:r>
-      <w:proofErr w:type="spellEnd"/>
-      <w:r>
-        <w:t xml:space="preserve"> y el </w:t>
-      </w:r>
-      <w:proofErr w:type="spellStart"/>
-      <w:r>
-        <w:t>Follow</w:t>
-      </w:r>
-      <w:proofErr w:type="spellEnd"/>
-      <w:r>
-        <w:t xml:space="preserve"> contiene a muchos usuarios (De 0 a muchos), pero los usuarios contenidos son distintos al usuario que se encuentra en el </w:t>
-      </w:r>
-      <w:proofErr w:type="spellStart"/>
-      <w:r>
-        <w:t>follow</w:t>
-      </w:r>
-      <w:proofErr w:type="spellEnd"/>
-      <w:r>
-        <w:t>.</w:t>
+        <w:t>El usuario contiene Follows y el Follow contiene a muchos usuarios (De 0 a muchos), pero los usuarios contenidos son distintos al usuario que se encuentra en el follow.</w:t>
       </w:r>
     </w:p>
     <w:p>
@@ -3021,52 +2753,12 @@
         <w:t>ost contiene muchos comentarios</w:t>
       </w:r>
       <w:r>
-        <w:t xml:space="preserve"> (De 0 a muchos) y es hereditario de </w:t>
-      </w:r>
-      <w:proofErr w:type="spellStart"/>
-      <w:r>
-        <w:t>Information</w:t>
-      </w:r>
-      <w:proofErr w:type="spellEnd"/>
-      <w:r>
-        <w:t xml:space="preserve">, lo mismo para </w:t>
-      </w:r>
-      <w:proofErr w:type="spellStart"/>
-      <w:r>
-        <w:t>Comment</w:t>
-      </w:r>
-      <w:proofErr w:type="spellEnd"/>
-      <w:r>
-        <w:t xml:space="preserve">, contiene muchos comentarios (De 0 a muchos) y es hereditario de </w:t>
-      </w:r>
-      <w:proofErr w:type="spellStart"/>
-      <w:r>
-        <w:t>information</w:t>
-      </w:r>
-      <w:proofErr w:type="spellEnd"/>
-      <w:r>
-        <w:t>.</w:t>
-      </w:r>
-    </w:p>
-    <w:p>
-      <w:r>
-        <w:t xml:space="preserve">Mientras tanto </w:t>
-      </w:r>
-      <w:proofErr w:type="spellStart"/>
-      <w:r>
-        <w:t>information</w:t>
-      </w:r>
-      <w:proofErr w:type="spellEnd"/>
-      <w:r>
-        <w:t xml:space="preserve"> tiene un autor el cual es un usuario, por lo que </w:t>
-      </w:r>
-      <w:proofErr w:type="spellStart"/>
-      <w:r>
-        <w:t>si</w:t>
-      </w:r>
-      <w:proofErr w:type="spellEnd"/>
-      <w:r>
-        <w:t xml:space="preserve"> o si contendrá un autor.</w:t>
+        <w:t xml:space="preserve"> (De 0 a muchos) y es hereditario de Information, lo mismo para Comment, contiene muchos comentarios (De 0 a muchos) y es hereditario de information.</w:t>
+      </w:r>
+    </w:p>
+    <w:p>
+      <w:r>
+        <w:t>Mientras tanto information tiene un autor el cual es un usuario, por lo que si o si contendrá un autor.</w:t>
       </w:r>
     </w:p>
     <w:p>
@@ -3092,7 +2784,7 @@
                     </pic:cNvPicPr>
                   </pic:nvPicPr>
                   <pic:blipFill>
-                    <a:blip r:embed="rId5">
+                    <a:blip r:embed="rId7">
                       <a:extLst>
                         <a:ext uri="{28A0092B-C50C-407E-A947-70E740481C1C}">
                           <a14:useLocalDpi xmlns:a14="http://schemas.microsoft.com/office/drawing/2010/main" val="0"/>
@@ -3126,89 +2818,792 @@
     </w:p>
     <w:p>
       <w:r>
-        <w:t xml:space="preserve">Mientras en los métodos a crear, el </w:t>
-      </w:r>
-      <w:proofErr w:type="spellStart"/>
-      <w:r>
-        <w:t>login</w:t>
-      </w:r>
-      <w:proofErr w:type="spellEnd"/>
+        <w:t>Mientras en los métodos a crear, el login</w:t>
+      </w:r>
       <w:r>
         <w:t xml:space="preserve"> y</w:t>
       </w:r>
       <w:r>
+        <w:t xml:space="preserve"> register harán inicio de sesión al usuario</w:t>
+      </w:r>
+      <w:r>
+        <w:t xml:space="preserve"> donde uno solo conecta a un usuario ya existente, mientras que el otro crea a un usuario y lo conecta </w:t>
+      </w:r>
+      <w:r>
+        <w:lastRenderedPageBreak/>
+        <w:t>respectivamente. El logout es para desconectar, por lo que solo buscará a uno que esté conectado y lo desconectará.</w:t>
+      </w:r>
+    </w:p>
+    <w:p>
+      <w:r>
+        <w:t>Mientras que el post y el share tendrán que pasar por un proceso donde si aquella publicación a enviar o a compartir va para otros, ambos se deben seguir. En caso contrario no se puede enviar.</w:t>
+      </w:r>
+      <w:r>
+        <w:t xml:space="preserve"> Y en el caso dar un like y comentar una publicación se debe ver el post, para ello se debe seguir a la persona.</w:t>
+      </w:r>
+    </w:p>
+    <w:p>
+      <w:r>
+        <w:t>Entonces el follow mutuo es indispensable para la acción de post, share, like, comment si va para otro.</w:t>
+      </w:r>
+    </w:p>
+    <w:p>
+      <w:r>
+        <w:t xml:space="preserve">Aunque ya para la solución final tuvo unos cambios en lo que se tuvo que añadir unas clases (PostShare y Like) y se añadieron también nuevos métodos para mayor facilidad como se logra apreciar en el diagrama de diseños, además de que se cambió la orientación de algunas flechas y su paridad. En </w:t>
+      </w:r>
+      <w:r>
+        <w:t>consecuencia,</w:t>
+      </w:r>
+      <w:r>
+        <w:t xml:space="preserve"> también cambiaron unas clases al añadir otras clases.</w:t>
+      </w:r>
+    </w:p>
+    <w:p>
+      <w:r>
+        <w:rPr>
+          <w:rFonts w:ascii="Arial" w:hAnsi="Arial" w:cs="Arial"/>
+          <w:b/>
+          <w:noProof/>
+          <w:sz w:val="36"/>
+          <w:lang w:val="es-CL"/>
+        </w:rPr>
+        <w:drawing>
+          <wp:inline distT="0" distB="0" distL="0" distR="0" wp14:anchorId="40482F41" wp14:editId="181EFC01">
+            <wp:extent cx="5848701" cy="2800350"/>
+            <wp:effectExtent l="0" t="0" r="0" b="0"/>
+            <wp:docPr id="2" name="Imagen 2"/>
+            <wp:cNvGraphicFramePr>
+              <a:graphicFrameLocks xmlns:a="http://schemas.openxmlformats.org/drawingml/2006/main" noChangeAspect="1"/>
+            </wp:cNvGraphicFramePr>
+            <a:graphic xmlns:a="http://schemas.openxmlformats.org/drawingml/2006/main">
+              <a:graphicData uri="http://schemas.openxmlformats.org/drawingml/2006/picture">
+                <pic:pic xmlns:pic="http://schemas.openxmlformats.org/drawingml/2006/picture">
+                  <pic:nvPicPr>
+                    <pic:cNvPr id="0" name="Picture 1"/>
+                    <pic:cNvPicPr>
+                      <a:picLocks noChangeAspect="1" noChangeArrowheads="1"/>
+                    </pic:cNvPicPr>
+                  </pic:nvPicPr>
+                  <pic:blipFill>
+                    <a:blip r:embed="rId8" cstate="print">
+                      <a:extLst>
+                        <a:ext uri="{28A0092B-C50C-407E-A947-70E740481C1C}">
+                          <a14:useLocalDpi xmlns:a14="http://schemas.microsoft.com/office/drawing/2010/main" val="0"/>
+                        </a:ext>
+                      </a:extLst>
+                    </a:blip>
+                    <a:srcRect/>
+                    <a:stretch>
+                      <a:fillRect/>
+                    </a:stretch>
+                  </pic:blipFill>
+                  <pic:spPr bwMode="auto">
+                    <a:xfrm>
+                      <a:off x="0" y="0"/>
+                      <a:ext cx="5853233" cy="2802520"/>
+                    </a:xfrm>
+                    <a:prstGeom prst="rect">
+                      <a:avLst/>
+                    </a:prstGeom>
+                    <a:noFill/>
+                    <a:ln>
+                      <a:noFill/>
+                    </a:ln>
+                  </pic:spPr>
+                </pic:pic>
+              </a:graphicData>
+            </a:graphic>
+          </wp:inline>
+        </w:drawing>
+      </w:r>
+    </w:p>
+    <w:p>
+      <w:pPr>
+        <w:rPr>
+          <w:b/>
+          <w:bCs/>
+          <w:sz w:val="24"/>
+          <w:szCs w:val="24"/>
+          <w:lang w:val="es-CL"/>
+        </w:rPr>
+      </w:pPr>
+      <w:r>
+        <w:rPr>
+          <w:b/>
+          <w:bCs/>
+          <w:sz w:val="24"/>
+          <w:szCs w:val="24"/>
+          <w:lang w:val="es-CL"/>
+        </w:rPr>
+        <w:t xml:space="preserve">Aspectos de implementación. </w:t>
+      </w:r>
+    </w:p>
+    <w:p>
+      <w:pPr>
+        <w:rPr>
+          <w:lang w:val="es-CL"/>
+        </w:rPr>
+      </w:pPr>
+      <w:r>
+        <w:rPr>
+          <w:lang w:val="es-CL"/>
+        </w:rPr>
+        <w:t xml:space="preserve">Se </w:t>
+      </w:r>
+      <w:r>
+        <w:rPr>
+          <w:lang w:val="es-CL"/>
+        </w:rPr>
+        <w:t>uso el lenguaje de Java utilizando OpenJDK 11 y el IDE Apache NetBeans 12</w:t>
+      </w:r>
+      <w:r>
+        <w:rPr>
+          <w:lang w:val="es-CL"/>
+        </w:rPr>
+        <w:t>.</w:t>
+      </w:r>
+    </w:p>
+    <w:p>
+      <w:pPr>
+        <w:rPr>
+          <w:lang w:val="es-CL"/>
+        </w:rPr>
+      </w:pPr>
+      <w:r>
+        <w:rPr>
+          <w:lang w:val="es-CL"/>
+        </w:rPr>
+        <w:t xml:space="preserve">La estructura para el proyecto fue con unas subdivisiones del código en </w:t>
+      </w:r>
+      <w:r>
+        <w:rPr>
+          <w:lang w:val="es-CL"/>
+        </w:rPr>
+        <w:t>clases donde cada clase representa a un objeto de la red social. Donde se encuentras las clases Socialnetwork, User, Post, Comment, PostShare, Like, Follows</w:t>
+      </w:r>
+      <w:r>
+        <w:rPr>
+          <w:lang w:val="es-CL"/>
+        </w:rPr>
+        <w:t>; además una clase abstracta llamada Information y una interfaz llamada Accionable</w:t>
+      </w:r>
+      <w:r>
+        <w:rPr>
+          <w:lang w:val="es-CL"/>
+        </w:rPr>
+        <w:t>.</w:t>
+      </w:r>
+    </w:p>
+    <w:p>
+      <w:pPr>
+        <w:rPr>
+          <w:lang w:val="es-CL"/>
+        </w:rPr>
+      </w:pPr>
+      <w:r>
+        <w:rPr>
+          <w:lang w:val="es-CL"/>
+        </w:rPr>
+        <w:t>También</w:t>
+      </w:r>
+      <w:r>
+        <w:rPr>
+          <w:lang w:val="es-CL"/>
+        </w:rPr>
+        <w:t xml:space="preserve"> hay una Main donde junta</w:t>
+      </w:r>
+      <w:r>
+        <w:rPr>
+          <w:lang w:val="es-CL"/>
+        </w:rPr>
         <w:t xml:space="preserve"> </w:t>
       </w:r>
-      <w:proofErr w:type="spellStart"/>
-      <w:r>
-        <w:t>register</w:t>
-      </w:r>
-      <w:proofErr w:type="spellEnd"/>
-      <w:r>
-        <w:t xml:space="preserve"> harán inicio de sesión al usuario</w:t>
-      </w:r>
-      <w:r>
-        <w:t xml:space="preserve"> donde uno solo conecta a un usuario ya existente, mientras que el otro crea a un usuario y lo conecta </w:t>
-      </w:r>
-      <w:r>
+      <w:r>
+        <w:rPr>
+          <w:lang w:val="es-CL"/>
+        </w:rPr>
+        <w:t xml:space="preserve">todas las clases </w:t>
+      </w:r>
+      <w:r>
+        <w:rPr>
+          <w:lang w:val="es-CL"/>
+        </w:rPr>
+        <w:t>y las hace funcionar mediante un menú interactivo.</w:t>
+      </w:r>
+    </w:p>
+    <w:p>
+      <w:pPr>
+        <w:rPr>
+          <w:b/>
+          <w:bCs/>
+          <w:sz w:val="24"/>
+          <w:szCs w:val="24"/>
+          <w:lang w:val="es-CL"/>
+        </w:rPr>
+      </w:pPr>
+      <w:r>
+        <w:rPr>
+          <w:b/>
+          <w:bCs/>
+          <w:sz w:val="24"/>
+          <w:szCs w:val="24"/>
+          <w:lang w:val="es-CL"/>
+        </w:rPr>
+        <w:br w:type="page"/>
+      </w:r>
+    </w:p>
+    <w:p>
+      <w:pPr>
+        <w:rPr>
+          <w:b/>
+          <w:bCs/>
+          <w:sz w:val="24"/>
+          <w:szCs w:val="24"/>
+          <w:lang w:val="es-CL"/>
+        </w:rPr>
+      </w:pPr>
+      <w:r>
+        <w:rPr>
+          <w:b/>
+          <w:bCs/>
+          <w:sz w:val="24"/>
+          <w:szCs w:val="24"/>
+          <w:lang w:val="es-CL"/>
+        </w:rPr>
         <w:lastRenderedPageBreak/>
-        <w:t xml:space="preserve">respectivamente. El </w:t>
-      </w:r>
-      <w:proofErr w:type="spellStart"/>
-      <w:r>
-        <w:t>logout</w:t>
-      </w:r>
-      <w:proofErr w:type="spellEnd"/>
-      <w:r>
-        <w:t xml:space="preserve"> es para desconectar, por lo que solo buscará a uno que esté conectado y lo desconectará.</w:t>
-      </w:r>
-    </w:p>
-    <w:p>
-      <w:r>
-        <w:t>Mientras que el post y el share tendrán que pasar por un proceso donde si aquella publicación a enviar o a compartir va para otros, ambos se deben seguir. En caso contrario no se puede enviar.</w:t>
-      </w:r>
-      <w:r>
-        <w:t xml:space="preserve"> Y en el caso dar un </w:t>
-      </w:r>
-      <w:proofErr w:type="spellStart"/>
-      <w:r>
-        <w:t>like</w:t>
-      </w:r>
-      <w:proofErr w:type="spellEnd"/>
-      <w:r>
-        <w:t xml:space="preserve"> y comentar una publicación se debe ver el post, para ello se debe seguir a la persona.</w:t>
-      </w:r>
-    </w:p>
-    <w:p>
-      <w:r>
-        <w:t xml:space="preserve">Entonces el </w:t>
-      </w:r>
-      <w:proofErr w:type="spellStart"/>
-      <w:r>
-        <w:t>follow</w:t>
-      </w:r>
-      <w:proofErr w:type="spellEnd"/>
-      <w:r>
-        <w:t xml:space="preserve"> mutuo es indispensable para la acción de post, share, </w:t>
-      </w:r>
-      <w:proofErr w:type="spellStart"/>
-      <w:r>
-        <w:t>like</w:t>
-      </w:r>
-      <w:proofErr w:type="spellEnd"/>
-      <w:r>
-        <w:t xml:space="preserve">, </w:t>
-      </w:r>
-      <w:proofErr w:type="spellStart"/>
-      <w:r>
-        <w:t>comment</w:t>
-      </w:r>
-      <w:proofErr w:type="spellEnd"/>
-      <w:r>
-        <w:t xml:space="preserve"> si va para otro.</w:t>
+        <w:t>Instrucciones de uso.</w:t>
+      </w:r>
+    </w:p>
+    <w:p>
+      <w:pPr>
+        <w:rPr>
+          <w:lang w:val="es-CL"/>
+        </w:rPr>
+      </w:pPr>
+      <w:r>
+        <w:rPr>
+          <w:lang w:val="es-CL"/>
+        </w:rPr>
+        <w:t>Para este programa se inicia con un menú donde se puede elegir 4 opciones, las cuales son:</w:t>
+      </w:r>
+    </w:p>
+    <w:p>
+      <w:pPr>
+        <w:pStyle w:val="Prrafodelista"/>
+        <w:numPr>
+          <w:ilvl w:val="0"/>
+          <w:numId w:val="11"/>
+        </w:numPr>
+        <w:rPr>
+          <w:lang w:val="es-CL"/>
+        </w:rPr>
+      </w:pPr>
+      <w:r>
+        <w:rPr>
+          <w:lang w:val="es-CL"/>
+        </w:rPr>
+        <w:t>Salir: Sale del programa.</w:t>
+      </w:r>
+    </w:p>
+    <w:p>
+      <w:pPr>
+        <w:pStyle w:val="Prrafodelista"/>
+        <w:numPr>
+          <w:ilvl w:val="0"/>
+          <w:numId w:val="11"/>
+        </w:numPr>
+        <w:rPr>
+          <w:lang w:val="es-CL"/>
+        </w:rPr>
+      </w:pPr>
+      <w:r>
+        <w:rPr>
+          <w:lang w:val="es-CL"/>
+        </w:rPr>
+        <w:t>Iniciar Sesion: Inicia sesión a la red social.</w:t>
+      </w:r>
+    </w:p>
+    <w:p>
+      <w:pPr>
+        <w:pStyle w:val="Prrafodelista"/>
+        <w:numPr>
+          <w:ilvl w:val="0"/>
+          <w:numId w:val="11"/>
+        </w:numPr>
+        <w:rPr>
+          <w:lang w:val="es-CL"/>
+        </w:rPr>
+      </w:pPr>
+      <w:r>
+        <w:rPr>
+          <w:lang w:val="es-CL"/>
+        </w:rPr>
+        <w:t>Registrarse: Registra a un nuevo usuario.</w:t>
+      </w:r>
+    </w:p>
+    <w:p>
+      <w:pPr>
+        <w:pStyle w:val="Prrafodelista"/>
+        <w:numPr>
+          <w:ilvl w:val="0"/>
+          <w:numId w:val="11"/>
+        </w:numPr>
+        <w:rPr>
+          <w:lang w:val="es-CL"/>
+        </w:rPr>
+      </w:pPr>
+      <w:r>
+        <w:rPr>
+          <w:lang w:val="es-CL"/>
+        </w:rPr>
+        <w:t>Visualizar la red social: Visualiza todo el contenido de la red social mediante los usuarios, por lo que no mostrará todas las publicaciones ordenadas, sino que los mostrará en los usuarios todas las publicaciones.</w:t>
+      </w:r>
+    </w:p>
+    <w:p>
+      <w:pPr>
+        <w:rPr>
+          <w:lang w:val="es-CL"/>
+        </w:rPr>
+      </w:pPr>
+      <w:r>
+        <w:rPr>
+          <w:lang w:val="es-CL"/>
+        </w:rPr>
+        <w:drawing>
+          <wp:inline distT="0" distB="0" distL="0" distR="0" wp14:anchorId="68E3DB23" wp14:editId="085AC8C0">
+            <wp:extent cx="2286319" cy="943107"/>
+            <wp:effectExtent l="0" t="0" r="0" b="9525"/>
+            <wp:docPr id="3" name="Imagen 3"/>
+            <wp:cNvGraphicFramePr>
+              <a:graphicFrameLocks xmlns:a="http://schemas.openxmlformats.org/drawingml/2006/main" noChangeAspect="1"/>
+            </wp:cNvGraphicFramePr>
+            <a:graphic xmlns:a="http://schemas.openxmlformats.org/drawingml/2006/main">
+              <a:graphicData uri="http://schemas.openxmlformats.org/drawingml/2006/picture">
+                <pic:pic xmlns:pic="http://schemas.openxmlformats.org/drawingml/2006/picture">
+                  <pic:nvPicPr>
+                    <pic:cNvPr id="1" name=""/>
+                    <pic:cNvPicPr/>
+                  </pic:nvPicPr>
+                  <pic:blipFill>
+                    <a:blip r:embed="rId9"/>
+                    <a:stretch>
+                      <a:fillRect/>
+                    </a:stretch>
+                  </pic:blipFill>
+                  <pic:spPr>
+                    <a:xfrm>
+                      <a:off x="0" y="0"/>
+                      <a:ext cx="2286319" cy="943107"/>
+                    </a:xfrm>
+                    <a:prstGeom prst="rect">
+                      <a:avLst/>
+                    </a:prstGeom>
+                  </pic:spPr>
+                </pic:pic>
+              </a:graphicData>
+            </a:graphic>
+          </wp:inline>
+        </w:drawing>
+      </w:r>
+    </w:p>
+    <w:p>
+      <w:pPr>
+        <w:rPr>
+          <w:lang w:val="es-CL"/>
+        </w:rPr>
+      </w:pPr>
+    </w:p>
+    <w:p>
+      <w:pPr>
+        <w:rPr>
+          <w:lang w:val="es-CL"/>
+        </w:rPr>
+      </w:pPr>
+      <w:r>
+        <w:rPr>
+          <w:lang w:val="es-CL"/>
+        </w:rPr>
+        <w:t>Luego de iniciar sesión o registrarse mostrara un menú donde se pueden elegir 8 opciones, en las cuales son:</w:t>
+      </w:r>
+    </w:p>
+    <w:p>
+      <w:pPr>
+        <w:pStyle w:val="Prrafodelista"/>
+        <w:numPr>
+          <w:ilvl w:val="0"/>
+          <w:numId w:val="12"/>
+        </w:numPr>
+        <w:rPr>
+          <w:lang w:val="es-CL"/>
+        </w:rPr>
+      </w:pPr>
+      <w:r>
+        <w:rPr>
+          <w:lang w:val="es-CL"/>
+        </w:rPr>
+        <w:t>Salir: Sale del programa.</w:t>
+      </w:r>
+    </w:p>
+    <w:p>
+      <w:pPr>
+        <w:pStyle w:val="Prrafodelista"/>
+        <w:numPr>
+          <w:ilvl w:val="0"/>
+          <w:numId w:val="12"/>
+        </w:numPr>
+        <w:rPr>
+          <w:lang w:val="es-CL"/>
+        </w:rPr>
+      </w:pPr>
+      <w:r>
+        <w:rPr>
+          <w:lang w:val="es-CL"/>
+        </w:rPr>
+        <w:t>Hacer una publicación: Hace una publicación a la red social donde puede ser a si mismo o a otros.</w:t>
+      </w:r>
+    </w:p>
+    <w:p>
+      <w:pPr>
+        <w:pStyle w:val="Prrafodelista"/>
+        <w:numPr>
+          <w:ilvl w:val="0"/>
+          <w:numId w:val="12"/>
+        </w:numPr>
+        <w:rPr>
+          <w:lang w:val="es-CL"/>
+        </w:rPr>
+      </w:pPr>
+      <w:r>
+        <w:rPr>
+          <w:lang w:val="es-CL"/>
+        </w:rPr>
+        <w:t>Seguir a una persona: Permite hacer follow a otro usuario.</w:t>
+      </w:r>
+    </w:p>
+    <w:p>
+      <w:pPr>
+        <w:pStyle w:val="Prrafodelista"/>
+        <w:numPr>
+          <w:ilvl w:val="0"/>
+          <w:numId w:val="12"/>
+        </w:numPr>
+        <w:rPr>
+          <w:lang w:val="es-CL"/>
+        </w:rPr>
+      </w:pPr>
+      <w:r>
+        <w:rPr>
+          <w:lang w:val="es-CL"/>
+        </w:rPr>
+        <w:t xml:space="preserve">Compartir una publicación: Permite compartir la publicación de </w:t>
+      </w:r>
+      <w:r>
+        <w:rPr>
+          <w:lang w:val="es-CL"/>
+        </w:rPr>
+        <w:t>alguien o de otra persona a un usuario.</w:t>
+      </w:r>
+    </w:p>
+    <w:p>
+      <w:pPr>
+        <w:pStyle w:val="Prrafodelista"/>
+        <w:numPr>
+          <w:ilvl w:val="0"/>
+          <w:numId w:val="12"/>
+        </w:numPr>
+        <w:rPr>
+          <w:lang w:val="es-CL"/>
+        </w:rPr>
+      </w:pPr>
+      <w:r>
+        <w:rPr>
+          <w:lang w:val="es-CL"/>
+        </w:rPr>
+        <w:t>Visualizar la red social: Mostrará el contenido del usuario conectado de la red social.</w:t>
+      </w:r>
+    </w:p>
+    <w:p>
+      <w:pPr>
+        <w:pStyle w:val="Prrafodelista"/>
+        <w:numPr>
+          <w:ilvl w:val="0"/>
+          <w:numId w:val="12"/>
+        </w:numPr>
+        <w:rPr>
+          <w:lang w:val="es-CL"/>
+        </w:rPr>
+      </w:pPr>
+      <w:r>
+        <w:rPr>
+          <w:lang w:val="es-CL"/>
+        </w:rPr>
+        <w:t>Comentar una publicación: Permite comentar una publicación, pero también comentar un comentario de la publicación.</w:t>
+      </w:r>
+    </w:p>
+    <w:p>
+      <w:pPr>
+        <w:pStyle w:val="Prrafodelista"/>
+        <w:numPr>
+          <w:ilvl w:val="0"/>
+          <w:numId w:val="12"/>
+        </w:numPr>
+        <w:rPr>
+          <w:lang w:val="es-CL"/>
+        </w:rPr>
+      </w:pPr>
+      <w:r>
+        <w:rPr>
+          <w:lang w:val="es-CL"/>
+        </w:rPr>
+        <w:t>Cerrar sesión: Permite desconectarse de la red social y volver a ingresar con otro usuario o crear otro usuario.</w:t>
+      </w:r>
+    </w:p>
+    <w:p>
+      <w:pPr>
+        <w:rPr>
+          <w:lang w:val="es-CL"/>
+        </w:rPr>
+      </w:pPr>
+    </w:p>
+    <w:p>
+      <w:pPr>
+        <w:rPr>
+          <w:lang w:val="es-CL"/>
+        </w:rPr>
+      </w:pPr>
+      <w:r>
+        <w:rPr>
+          <w:lang w:val="es-CL"/>
+        </w:rPr>
+        <w:drawing>
+          <wp:inline distT="0" distB="0" distL="0" distR="0" wp14:anchorId="666A6911" wp14:editId="1B4DA3D2">
+            <wp:extent cx="2457793" cy="1514686"/>
+            <wp:effectExtent l="0" t="0" r="0" b="9525"/>
+            <wp:docPr id="4" name="Imagen 4"/>
+            <wp:cNvGraphicFramePr>
+              <a:graphicFrameLocks xmlns:a="http://schemas.openxmlformats.org/drawingml/2006/main" noChangeAspect="1"/>
+            </wp:cNvGraphicFramePr>
+            <a:graphic xmlns:a="http://schemas.openxmlformats.org/drawingml/2006/main">
+              <a:graphicData uri="http://schemas.openxmlformats.org/drawingml/2006/picture">
+                <pic:pic xmlns:pic="http://schemas.openxmlformats.org/drawingml/2006/picture">
+                  <pic:nvPicPr>
+                    <pic:cNvPr id="1" name=""/>
+                    <pic:cNvPicPr/>
+                  </pic:nvPicPr>
+                  <pic:blipFill>
+                    <a:blip r:embed="rId10"/>
+                    <a:stretch>
+                      <a:fillRect/>
+                    </a:stretch>
+                  </pic:blipFill>
+                  <pic:spPr>
+                    <a:xfrm>
+                      <a:off x="0" y="0"/>
+                      <a:ext cx="2457793" cy="1514686"/>
+                    </a:xfrm>
+                    <a:prstGeom prst="rect">
+                      <a:avLst/>
+                    </a:prstGeom>
+                  </pic:spPr>
+                </pic:pic>
+              </a:graphicData>
+            </a:graphic>
+          </wp:inline>
+        </w:drawing>
+      </w:r>
+    </w:p>
+    <w:p>
+      <w:pPr>
+        <w:rPr>
+          <w:lang w:val="es-CL"/>
+        </w:rPr>
+      </w:pPr>
+    </w:p>
+    <w:p>
+      <w:pPr>
+        <w:rPr>
+          <w:lang w:val="es-CL"/>
+        </w:rPr>
+      </w:pPr>
+      <w:r>
+        <w:rPr>
+          <w:lang w:val="es-CL"/>
+        </w:rPr>
+        <w:t xml:space="preserve">Luego al acceder a alguna opción, solo debes seguir lo que te dicen y listo. Se muestran los usuarios, las publicaciones, los comentarios disponibles para que sea </w:t>
+      </w:r>
+      <w:r>
+        <w:rPr>
+          <w:lang w:val="es-CL"/>
+        </w:rPr>
+        <w:t>más</w:t>
+      </w:r>
+      <w:r>
+        <w:rPr>
+          <w:lang w:val="es-CL"/>
+        </w:rPr>
+        <w:t xml:space="preserve"> intuitivo.</w:t>
+      </w:r>
+    </w:p>
+    <w:p>
+      <w:pPr>
+        <w:rPr>
+          <w:lang w:val="es-CL"/>
+        </w:rPr>
+      </w:pPr>
+    </w:p>
+    <w:p>
+      <w:pPr>
+        <w:rPr>
+          <w:b/>
+          <w:bCs/>
+          <w:sz w:val="24"/>
+          <w:szCs w:val="24"/>
+          <w:lang w:val="es-CL"/>
+        </w:rPr>
+      </w:pPr>
+      <w:r>
+        <w:rPr>
+          <w:b/>
+          <w:bCs/>
+          <w:sz w:val="24"/>
+          <w:szCs w:val="24"/>
+          <w:lang w:val="es-CL"/>
+        </w:rPr>
+        <w:lastRenderedPageBreak/>
+        <w:t>Resultados</w:t>
+      </w:r>
+    </w:p>
+    <w:p>
+      <w:pPr>
+        <w:rPr>
+          <w:lang w:val="es-CL"/>
+        </w:rPr>
+      </w:pPr>
+      <w:r>
+        <w:rPr>
+          <w:lang w:val="es-CL"/>
+        </w:rPr>
+        <w:t xml:space="preserve">En el proyecto se </w:t>
+      </w:r>
+      <w:r>
+        <w:rPr>
+          <w:lang w:val="es-CL"/>
+        </w:rPr>
+        <w:t>alcanzó</w:t>
+      </w:r>
+      <w:r>
+        <w:rPr>
+          <w:lang w:val="es-CL"/>
+        </w:rPr>
+        <w:t xml:space="preserve"> un grado satisfactorio y completo del programa haciendo que sea agradable, intuitivo y sencillo de comprender. Sin errores, con posibilidades de regresar en caso de apretar mal en algunas opciones.</w:t>
+      </w:r>
+    </w:p>
+    <w:p>
+      <w:pPr>
+        <w:rPr>
+          <w:lang w:val="es-CL"/>
+        </w:rPr>
+      </w:pPr>
+      <w:r>
+        <w:rPr>
+          <w:lang w:val="es-CL"/>
+        </w:rPr>
+        <w:t xml:space="preserve">Se probaron muchas pruebas al programa, donde la mas importante </w:t>
+      </w:r>
+      <w:r>
+        <w:rPr>
+          <w:lang w:val="es-CL"/>
+        </w:rPr>
+        <w:t>correspondía</w:t>
+      </w:r>
+      <w:r>
+        <w:rPr>
+          <w:lang w:val="es-CL"/>
+        </w:rPr>
+        <w:t xml:space="preserve"> hacer un comentario de un comentario de un comentario de un comentario de un comentario y luego mostrarlo bien identado</w:t>
+      </w:r>
+      <w:r>
+        <w:rPr>
+          <w:lang w:val="es-CL"/>
+        </w:rPr>
+        <w:t xml:space="preserve"> y todos los comentarios</w:t>
+      </w:r>
+      <w:r>
+        <w:rPr>
+          <w:lang w:val="es-CL"/>
+        </w:rPr>
+        <w:t>.</w:t>
+      </w:r>
+    </w:p>
+    <w:p>
+      <w:pPr>
+        <w:rPr>
+          <w:lang w:val="es-CL"/>
+        </w:rPr>
+      </w:pPr>
+    </w:p>
+    <w:p>
+      <w:pPr>
+        <w:rPr>
+          <w:b/>
+          <w:bCs/>
+          <w:sz w:val="24"/>
+          <w:szCs w:val="24"/>
+          <w:lang w:val="es-CL"/>
+        </w:rPr>
+      </w:pPr>
+      <w:r>
+        <w:rPr>
+          <w:b/>
+          <w:bCs/>
+          <w:sz w:val="24"/>
+          <w:szCs w:val="24"/>
+          <w:lang w:val="es-CL"/>
+        </w:rPr>
+        <w:t>Conclusión</w:t>
+      </w:r>
+    </w:p>
+    <w:p>
+      <w:pPr>
+        <w:rPr>
+          <w:lang w:val="es-CL"/>
+        </w:rPr>
+      </w:pPr>
+      <w:r>
+        <w:rPr>
+          <w:lang w:val="es-CL"/>
+        </w:rPr>
+        <w:t>En conclusión, se pudo ver que el paradigma fue mas sencillo que los anteriores, además por el lenguaje que se usó que fue Java, por ser muy cercano al paradigma imperativo. Aunque en comparación a los demás se tuvo que hacer un poco más de código de lo normal, pero en parte seguía siendo mas sencillo y tener un mejor orden en el código en comparación al paradigma lógico y mejor análisis y lectura respecto al paradigma funcional.</w:t>
+      </w:r>
+    </w:p>
+    <w:p>
+      <w:pPr>
+        <w:rPr>
+          <w:lang w:val="es-CL"/>
+        </w:rPr>
+      </w:pPr>
+      <w:r>
+        <w:rPr>
+          <w:lang w:val="es-CL"/>
+        </w:rPr>
+        <w:t>Se alcanzaron a completar todos los requerimientos obligatorios del proyecto a un buen grado, por lo que es muy satisfactorio.</w:t>
+      </w:r>
+    </w:p>
+    <w:p>
+      <w:pPr>
+        <w:rPr>
+          <w:lang w:val="es-CL"/>
+        </w:rPr>
+      </w:pPr>
+      <w:r>
+        <w:rPr>
+          <w:lang w:val="es-CL"/>
+        </w:rPr>
+        <w:t>El lenguaje Java, nombrado anteriormente, hizo que fuese muy cómodo trabajarlo por la razón de que es mas intuitivo la escritura y la lógica, además del IDE que se usó en el proyecto. El autocompletar código, las sugerencias, entre varias más.</w:t>
       </w:r>
     </w:p>
     <w:sectPr>
+      <w:footerReference w:type="default" r:id="rId11"/>
       <w:pgSz w:w="11906" w:h="16838"/>
       <w:pgMar w:top="1417" w:right="1701" w:bottom="1417" w:left="1701" w:header="708" w:footer="708" w:gutter="0"/>
       <w:cols w:space="708"/>
@@ -3218,6 +3613,98 @@
 </w:document>
 </file>
 
+<file path=word/endnotes.xml><?xml version="1.0" encoding="utf-8"?>
+<w:endnotes xmlns:wpc="http://schemas.microsoft.com/office/word/2010/wordprocessingCanvas" xmlns:cx="http://schemas.microsoft.com/office/drawing/2014/chartex" xmlns:cx1="http://schemas.microsoft.com/office/drawing/2015/9/8/chartex" xmlns:cx2="http://schemas.microsoft.com/office/drawing/2015/10/21/chartex" xmlns:cx3="http://schemas.microsoft.com/office/drawing/2016/5/9/chartex" xmlns:cx4="http://schemas.microsoft.com/office/drawing/2016/5/10/chartex" xmlns:cx5="http://schemas.microsoft.com/office/drawing/2016/5/11/chartex" xmlns:cx6="http://schemas.microsoft.com/office/drawing/2016/5/12/chartex" xmlns:cx7="http://schemas.microsoft.com/office/drawing/2016/5/13/chartex" xmlns:cx8="http://schemas.microsoft.com/office/drawing/2016/5/14/chartex" xmlns:mc="http://schemas.openxmlformats.org/markup-compatibility/2006" xmlns:aink="http://schemas.microsoft.com/office/drawing/2016/ink" xmlns:am3d="http://schemas.microsoft.com/office/drawing/2017/model3d" xmlns:o="urn:schemas-microsoft-com:office:office" xmlns:r="http://schemas.openxmlformats.org/officeDocument/2006/relationships" xmlns:m="http://schemas.openxmlformats.org/officeDocument/2006/math" xmlns:v="urn:schemas-microsoft-com:vml" xmlns:wp14="http://schemas.microsoft.com/office/word/2010/wordprocessingDrawing" xmlns:wp="http://schemas.openxmlformats.org/drawingml/2006/wordprocessingDrawing" xmlns:w10="urn:schemas-microsoft-com:office:word" xmlns:w="http://schemas.openxmlformats.org/wordprocessingml/2006/main" xmlns:w14="http://schemas.microsoft.com/office/word/2010/wordml" xmlns:w15="http://schemas.microsoft.com/office/word/2012/wordml" xmlns:w16cex="http://schemas.microsoft.com/office/word/2018/wordml/cex" xmlns:w16cid="http://schemas.microsoft.com/office/word/2016/wordml/cid" xmlns:w16="http://schemas.microsoft.com/office/word/2018/wordml" xmlns:w16sdtdh="http://schemas.microsoft.com/office/word/2020/wordml/sdtdatahash" xmlns:w16se="http://schemas.microsoft.com/office/word/2015/wordml/symex" xmlns:wpg="http://schemas.microsoft.com/office/word/2010/wordprocessingGroup" xmlns:wpi="http://schemas.microsoft.com/office/word/2010/wordprocessingInk" xmlns:wne="http://schemas.microsoft.com/office/word/2006/wordml" xmlns:wps="http://schemas.microsoft.com/office/word/2010/wordprocessingShape" mc:Ignorable="w14 w15 w16se w16cid w16 w16cex w16sdtdh wp14">
+  <w:endnote w:type="separator" w:id="-1">
+    <w:p>
+      <w:pPr>
+        <w:spacing w:after="0" w:line="240" w:lineRule="auto"/>
+      </w:pPr>
+      <w:r>
+        <w:separator/>
+      </w:r>
+    </w:p>
+  </w:endnote>
+  <w:endnote w:type="continuationSeparator" w:id="0">
+    <w:p>
+      <w:pPr>
+        <w:spacing w:after="0" w:line="240" w:lineRule="auto"/>
+      </w:pPr>
+      <w:r>
+        <w:continuationSeparator/>
+      </w:r>
+    </w:p>
+  </w:endnote>
+</w:endnotes>
+</file>
+
+<file path=word/footer1.xml><?xml version="1.0" encoding="utf-8"?>
+<w:ftr xmlns:wpc="http://schemas.microsoft.com/office/word/2010/wordprocessingCanvas" xmlns:cx="http://schemas.microsoft.com/office/drawing/2014/chartex" xmlns:cx1="http://schemas.microsoft.com/office/drawing/2015/9/8/chartex" xmlns:cx2="http://schemas.microsoft.com/office/drawing/2015/10/21/chartex" xmlns:cx3="http://schemas.microsoft.com/office/drawing/2016/5/9/chartex" xmlns:cx4="http://schemas.microsoft.com/office/drawing/2016/5/10/chartex" xmlns:cx5="http://schemas.microsoft.com/office/drawing/2016/5/11/chartex" xmlns:cx6="http://schemas.microsoft.com/office/drawing/2016/5/12/chartex" xmlns:cx7="http://schemas.microsoft.com/office/drawing/2016/5/13/chartex" xmlns:cx8="http://schemas.microsoft.com/office/drawing/2016/5/14/chartex" xmlns:mc="http://schemas.openxmlformats.org/markup-compatibility/2006" xmlns:aink="http://schemas.microsoft.com/office/drawing/2016/ink" xmlns:am3d="http://schemas.microsoft.com/office/drawing/2017/model3d" xmlns:o="urn:schemas-microsoft-com:office:office" xmlns:r="http://schemas.openxmlformats.org/officeDocument/2006/relationships" xmlns:m="http://schemas.openxmlformats.org/officeDocument/2006/math" xmlns:v="urn:schemas-microsoft-com:vml" xmlns:wp14="http://schemas.microsoft.com/office/word/2010/wordprocessingDrawing" xmlns:wp="http://schemas.openxmlformats.org/drawingml/2006/wordprocessingDrawing" xmlns:w10="urn:schemas-microsoft-com:office:word" xmlns:w="http://schemas.openxmlformats.org/wordprocessingml/2006/main" xmlns:w14="http://schemas.microsoft.com/office/word/2010/wordml" xmlns:w15="http://schemas.microsoft.com/office/word/2012/wordml" xmlns:w16cex="http://schemas.microsoft.com/office/word/2018/wordml/cex" xmlns:w16cid="http://schemas.microsoft.com/office/word/2016/wordml/cid" xmlns:w16="http://schemas.microsoft.com/office/word/2018/wordml" xmlns:w16sdtdh="http://schemas.microsoft.com/office/word/2020/wordml/sdtdatahash" xmlns:w16se="http://schemas.microsoft.com/office/word/2015/wordml/symex" xmlns:wpg="http://schemas.microsoft.com/office/word/2010/wordprocessingGroup" xmlns:wpi="http://schemas.microsoft.com/office/word/2010/wordprocessingInk" xmlns:wne="http://schemas.microsoft.com/office/word/2006/wordml" xmlns:wps="http://schemas.microsoft.com/office/word/2010/wordprocessingShape" mc:Ignorable="w14 w15 w16se w16cid w16 w16cex w16sdtdh wp14">
+  <w:sdt>
+    <w:sdtPr>
+      <w:id w:val="2028128731"/>
+      <w:docPartObj>
+        <w:docPartGallery w:val="Page Numbers (Bottom of Page)"/>
+        <w:docPartUnique/>
+      </w:docPartObj>
+    </w:sdtPr>
+    <w:sdtContent>
+      <w:p>
+        <w:pPr>
+          <w:pStyle w:val="Piedepgina"/>
+          <w:jc w:val="right"/>
+        </w:pPr>
+        <w:r>
+          <w:fldChar w:fldCharType="begin"/>
+        </w:r>
+        <w:r>
+          <w:instrText>PAGE   \* MERGEFORMAT</w:instrText>
+        </w:r>
+        <w:r>
+          <w:fldChar w:fldCharType="separate"/>
+        </w:r>
+        <w:r>
+          <w:t>2</w:t>
+        </w:r>
+        <w:r>
+          <w:fldChar w:fldCharType="end"/>
+        </w:r>
+      </w:p>
+    </w:sdtContent>
+  </w:sdt>
+  <w:p>
+    <w:pPr>
+      <w:pStyle w:val="Piedepgina"/>
+    </w:pPr>
+  </w:p>
+</w:ftr>
+</file>
+
+<file path=word/footnotes.xml><?xml version="1.0" encoding="utf-8"?>
+<w:footnotes xmlns:wpc="http://schemas.microsoft.com/office/word/2010/wordprocessingCanvas" xmlns:cx="http://schemas.microsoft.com/office/drawing/2014/chartex" xmlns:cx1="http://schemas.microsoft.com/office/drawing/2015/9/8/chartex" xmlns:cx2="http://schemas.microsoft.com/office/drawing/2015/10/21/chartex" xmlns:cx3="http://schemas.microsoft.com/office/drawing/2016/5/9/chartex" xmlns:cx4="http://schemas.microsoft.com/office/drawing/2016/5/10/chartex" xmlns:cx5="http://schemas.microsoft.com/office/drawing/2016/5/11/chartex" xmlns:cx6="http://schemas.microsoft.com/office/drawing/2016/5/12/chartex" xmlns:cx7="http://schemas.microsoft.com/office/drawing/2016/5/13/chartex" xmlns:cx8="http://schemas.microsoft.com/office/drawing/2016/5/14/chartex" xmlns:mc="http://schemas.openxmlformats.org/markup-compatibility/2006" xmlns:aink="http://schemas.microsoft.com/office/drawing/2016/ink" xmlns:am3d="http://schemas.microsoft.com/office/drawing/2017/model3d" xmlns:o="urn:schemas-microsoft-com:office:office" xmlns:r="http://schemas.openxmlformats.org/officeDocument/2006/relationships" xmlns:m="http://schemas.openxmlformats.org/officeDocument/2006/math" xmlns:v="urn:schemas-microsoft-com:vml" xmlns:wp14="http://schemas.microsoft.com/office/word/2010/wordprocessingDrawing" xmlns:wp="http://schemas.openxmlformats.org/drawingml/2006/wordprocessingDrawing" xmlns:w10="urn:schemas-microsoft-com:office:word" xmlns:w="http://schemas.openxmlformats.org/wordprocessingml/2006/main" xmlns:w14="http://schemas.microsoft.com/office/word/2010/wordml" xmlns:w15="http://schemas.microsoft.com/office/word/2012/wordml" xmlns:w16cex="http://schemas.microsoft.com/office/word/2018/wordml/cex" xmlns:w16cid="http://schemas.microsoft.com/office/word/2016/wordml/cid" xmlns:w16="http://schemas.microsoft.com/office/word/2018/wordml" xmlns:w16sdtdh="http://schemas.microsoft.com/office/word/2020/wordml/sdtdatahash" xmlns:w16se="http://schemas.microsoft.com/office/word/2015/wordml/symex" xmlns:wpg="http://schemas.microsoft.com/office/word/2010/wordprocessingGroup" xmlns:wpi="http://schemas.microsoft.com/office/word/2010/wordprocessingInk" xmlns:wne="http://schemas.microsoft.com/office/word/2006/wordml" xmlns:wps="http://schemas.microsoft.com/office/word/2010/wordprocessingShape" mc:Ignorable="w14 w15 w16se w16cid w16 w16cex w16sdtdh wp14">
+  <w:footnote w:type="separator" w:id="-1">
+    <w:p>
+      <w:pPr>
+        <w:spacing w:after="0" w:line="240" w:lineRule="auto"/>
+      </w:pPr>
+      <w:r>
+        <w:separator/>
+      </w:r>
+    </w:p>
+  </w:footnote>
+  <w:footnote w:type="continuationSeparator" w:id="0">
+    <w:p>
+      <w:pPr>
+        <w:spacing w:after="0" w:line="240" w:lineRule="auto"/>
+      </w:pPr>
+      <w:r>
+        <w:continuationSeparator/>
+      </w:r>
+    </w:p>
+  </w:footnote>
+</w:footnotes>
+</file>
+
 <file path=word/numbering.xml><?xml version="1.0" encoding="utf-8"?>
 <w:numbering xmlns:wpc="http://schemas.microsoft.com/office/word/2010/wordprocessingCanvas" xmlns:cx="http://schemas.microsoft.com/office/drawing/2014/chartex" xmlns:cx1="http://schemas.microsoft.com/office/drawing/2015/9/8/chartex" xmlns:cx2="http://schemas.microsoft.com/office/drawing/2015/10/21/chartex" xmlns:cx3="http://schemas.microsoft.com/office/drawing/2016/5/9/chartex" xmlns:cx4="http://schemas.microsoft.com/office/drawing/2016/5/10/chartex" xmlns:cx5="http://schemas.microsoft.com/office/drawing/2016/5/11/chartex" xmlns:cx6="http://schemas.microsoft.com/office/drawing/2016/5/12/chartex" xmlns:cx7="http://schemas.microsoft.com/office/drawing/2016/5/13/chartex" xmlns:cx8="http://schemas.microsoft.com/office/drawing/2016/5/14/chartex" xmlns:mc="http://schemas.openxmlformats.org/markup-compatibility/2006" xmlns:aink="http://schemas.microsoft.com/office/drawing/2016/ink" xmlns:am3d="http://schemas.microsoft.com/office/drawing/2017/model3d" xmlns:o="urn:schemas-microsoft-com:office:office" xmlns:r="http://schemas.openxmlformats.org/officeDocument/2006/relationships" xmlns:m="http://schemas.openxmlformats.org/officeDocument/2006/math" xmlns:v="urn:schemas-microsoft-com:vml" xmlns:wp14="http://schemas.microsoft.com/office/word/2010/wordprocessingDrawing" xmlns:wp="http://schemas.openxmlformats.org/drawingml/2006/wordprocessingDrawing" xmlns:w10="urn:schemas-microsoft-com:office:word" xmlns:w="http://schemas.openxmlformats.org/wordprocessingml/2006/main" xmlns:w14="http://schemas.microsoft.com/office/word/2010/wordml" xmlns:w15="http://schemas.microsoft.com/office/word/2012/wordml" xmlns:w16cex="http://schemas.microsoft.com/office/word/2018/wordml/cex" xmlns:w16cid="http://schemas.microsoft.com/office/word/2016/wordml/cid" xmlns:w16="http://schemas.microsoft.com/office/word/2018/wordml" xmlns:w16sdtdh="http://schemas.microsoft.com/office/word/2020/wordml/sdtdatahash" xmlns:w16se="http://schemas.microsoft.com/office/word/2015/wordml/symex" xmlns:wpg="http://schemas.microsoft.com/office/word/2010/wordprocessingGroup" xmlns:wpi="http://schemas.microsoft.com/office/word/2010/wordprocessingInk" xmlns:wne="http://schemas.microsoft.com/office/word/2006/wordml" xmlns:wps="http://schemas.microsoft.com/office/word/2010/wordprocessingShape" mc:Ignorable="w14 w15 w16se w16cid w16 w16cex w16sdtdh wp14">
   <w:abstractNum w:abstractNumId="0" w15:restartNumberingAfterBreak="0">
@@ -3334,6 +3821,119 @@
     </w:lvl>
   </w:abstractNum>
   <w:abstractNum w:abstractNumId="1" w15:restartNumberingAfterBreak="0">
+    <w:nsid w:val="063C68CB"/>
+    <w:multiLevelType w:val="hybridMultilevel"/>
+    <w:tmpl w:val="E26848E2"/>
+    <w:lvl w:ilvl="0" w:tplc="0C0A0001">
+      <w:start w:val="1"/>
+      <w:numFmt w:val="bullet"/>
+      <w:lvlText w:val=""/>
+      <w:lvlJc w:val="left"/>
+      <w:pPr>
+        <w:ind w:left="720" w:hanging="360"/>
+      </w:pPr>
+      <w:rPr>
+        <w:rFonts w:ascii="Symbol" w:hAnsi="Symbol" w:hint="default"/>
+      </w:rPr>
+    </w:lvl>
+    <w:lvl w:ilvl="1" w:tplc="0C0A0003" w:tentative="1">
+      <w:start w:val="1"/>
+      <w:numFmt w:val="bullet"/>
+      <w:lvlText w:val="o"/>
+      <w:lvlJc w:val="left"/>
+      <w:pPr>
+        <w:ind w:left="1440" w:hanging="360"/>
+      </w:pPr>
+      <w:rPr>
+        <w:rFonts w:ascii="Courier New" w:hAnsi="Courier New" w:cs="Courier New" w:hint="default"/>
+      </w:rPr>
+    </w:lvl>
+    <w:lvl w:ilvl="2" w:tplc="0C0A0005" w:tentative="1">
+      <w:start w:val="1"/>
+      <w:numFmt w:val="bullet"/>
+      <w:lvlText w:val=""/>
+      <w:lvlJc w:val="left"/>
+      <w:pPr>
+        <w:ind w:left="2160" w:hanging="360"/>
+      </w:pPr>
+      <w:rPr>
+        <w:rFonts w:ascii="Wingdings" w:hAnsi="Wingdings" w:hint="default"/>
+      </w:rPr>
+    </w:lvl>
+    <w:lvl w:ilvl="3" w:tplc="0C0A0001" w:tentative="1">
+      <w:start w:val="1"/>
+      <w:numFmt w:val="bullet"/>
+      <w:lvlText w:val=""/>
+      <w:lvlJc w:val="left"/>
+      <w:pPr>
+        <w:ind w:left="2880" w:hanging="360"/>
+      </w:pPr>
+      <w:rPr>
+        <w:rFonts w:ascii="Symbol" w:hAnsi="Symbol" w:hint="default"/>
+      </w:rPr>
+    </w:lvl>
+    <w:lvl w:ilvl="4" w:tplc="0C0A0003" w:tentative="1">
+      <w:start w:val="1"/>
+      <w:numFmt w:val="bullet"/>
+      <w:lvlText w:val="o"/>
+      <w:lvlJc w:val="left"/>
+      <w:pPr>
+        <w:ind w:left="3600" w:hanging="360"/>
+      </w:pPr>
+      <w:rPr>
+        <w:rFonts w:ascii="Courier New" w:hAnsi="Courier New" w:cs="Courier New" w:hint="default"/>
+      </w:rPr>
+    </w:lvl>
+    <w:lvl w:ilvl="5" w:tplc="0C0A0005" w:tentative="1">
+      <w:start w:val="1"/>
+      <w:numFmt w:val="bullet"/>
+      <w:lvlText w:val=""/>
+      <w:lvlJc w:val="left"/>
+      <w:pPr>
+        <w:ind w:left="4320" w:hanging="360"/>
+      </w:pPr>
+      <w:rPr>
+        <w:rFonts w:ascii="Wingdings" w:hAnsi="Wingdings" w:hint="default"/>
+      </w:rPr>
+    </w:lvl>
+    <w:lvl w:ilvl="6" w:tplc="0C0A0001" w:tentative="1">
+      <w:start w:val="1"/>
+      <w:numFmt w:val="bullet"/>
+      <w:lvlText w:val=""/>
+      <w:lvlJc w:val="left"/>
+      <w:pPr>
+        <w:ind w:left="5040" w:hanging="360"/>
+      </w:pPr>
+      <w:rPr>
+        <w:rFonts w:ascii="Symbol" w:hAnsi="Symbol" w:hint="default"/>
+      </w:rPr>
+    </w:lvl>
+    <w:lvl w:ilvl="7" w:tplc="0C0A0003" w:tentative="1">
+      <w:start w:val="1"/>
+      <w:numFmt w:val="bullet"/>
+      <w:lvlText w:val="o"/>
+      <w:lvlJc w:val="left"/>
+      <w:pPr>
+        <w:ind w:left="5760" w:hanging="360"/>
+      </w:pPr>
+      <w:rPr>
+        <w:rFonts w:ascii="Courier New" w:hAnsi="Courier New" w:cs="Courier New" w:hint="default"/>
+      </w:rPr>
+    </w:lvl>
+    <w:lvl w:ilvl="8" w:tplc="0C0A0005" w:tentative="1">
+      <w:start w:val="1"/>
+      <w:numFmt w:val="bullet"/>
+      <w:lvlText w:val=""/>
+      <w:lvlJc w:val="left"/>
+      <w:pPr>
+        <w:ind w:left="6480" w:hanging="360"/>
+      </w:pPr>
+      <w:rPr>
+        <w:rFonts w:ascii="Wingdings" w:hAnsi="Wingdings" w:hint="default"/>
+      </w:rPr>
+    </w:lvl>
+  </w:abstractNum>
+  <w:abstractNum w:abstractNumId="2" w15:restartNumberingAfterBreak="0">
     <w:nsid w:val="094955F5"/>
     <w:multiLevelType w:val="hybridMultilevel"/>
     <w:tmpl w:val="C6482BC6"/>
@@ -3446,7 +4046,7 @@
       </w:rPr>
     </w:lvl>
   </w:abstractNum>
-  <w:abstractNum w:abstractNumId="2" w15:restartNumberingAfterBreak="0">
+  <w:abstractNum w:abstractNumId="3" w15:restartNumberingAfterBreak="0">
     <w:nsid w:val="146B7298"/>
     <w:multiLevelType w:val="hybridMultilevel"/>
     <w:tmpl w:val="DE90C634"/>
@@ -3559,7 +4159,7 @@
       </w:rPr>
     </w:lvl>
   </w:abstractNum>
-  <w:abstractNum w:abstractNumId="3" w15:restartNumberingAfterBreak="0">
+  <w:abstractNum w:abstractNumId="4" w15:restartNumberingAfterBreak="0">
     <w:nsid w:val="29B25F42"/>
     <w:multiLevelType w:val="hybridMultilevel"/>
     <w:tmpl w:val="71D0B10C"/>
@@ -3672,7 +4272,7 @@
       </w:rPr>
     </w:lvl>
   </w:abstractNum>
-  <w:abstractNum w:abstractNumId="4" w15:restartNumberingAfterBreak="0">
+  <w:abstractNum w:abstractNumId="5" w15:restartNumberingAfterBreak="0">
     <w:nsid w:val="3ADA0F4B"/>
     <w:multiLevelType w:val="hybridMultilevel"/>
     <w:tmpl w:val="E04C7E56"/>
@@ -3785,7 +4385,7 @@
       </w:rPr>
     </w:lvl>
   </w:abstractNum>
-  <w:abstractNum w:abstractNumId="5" w15:restartNumberingAfterBreak="0">
+  <w:abstractNum w:abstractNumId="6" w15:restartNumberingAfterBreak="0">
     <w:nsid w:val="46130A2F"/>
     <w:multiLevelType w:val="hybridMultilevel"/>
     <w:tmpl w:val="D8E2DEE8"/>
@@ -3898,7 +4498,120 @@
       </w:rPr>
     </w:lvl>
   </w:abstractNum>
-  <w:abstractNum w:abstractNumId="6" w15:restartNumberingAfterBreak="0">
+  <w:abstractNum w:abstractNumId="7" w15:restartNumberingAfterBreak="0">
+    <w:nsid w:val="47E1375E"/>
+    <w:multiLevelType w:val="hybridMultilevel"/>
+    <w:tmpl w:val="C63EADE0"/>
+    <w:lvl w:ilvl="0" w:tplc="0C0A0001">
+      <w:start w:val="1"/>
+      <w:numFmt w:val="bullet"/>
+      <w:lvlText w:val=""/>
+      <w:lvlJc w:val="left"/>
+      <w:pPr>
+        <w:ind w:left="720" w:hanging="360"/>
+      </w:pPr>
+      <w:rPr>
+        <w:rFonts w:ascii="Symbol" w:hAnsi="Symbol" w:hint="default"/>
+      </w:rPr>
+    </w:lvl>
+    <w:lvl w:ilvl="1" w:tplc="0C0A0003" w:tentative="1">
+      <w:start w:val="1"/>
+      <w:numFmt w:val="bullet"/>
+      <w:lvlText w:val="o"/>
+      <w:lvlJc w:val="left"/>
+      <w:pPr>
+        <w:ind w:left="1440" w:hanging="360"/>
+      </w:pPr>
+      <w:rPr>
+        <w:rFonts w:ascii="Courier New" w:hAnsi="Courier New" w:cs="Courier New" w:hint="default"/>
+      </w:rPr>
+    </w:lvl>
+    <w:lvl w:ilvl="2" w:tplc="0C0A0005" w:tentative="1">
+      <w:start w:val="1"/>
+      <w:numFmt w:val="bullet"/>
+      <w:lvlText w:val=""/>
+      <w:lvlJc w:val="left"/>
+      <w:pPr>
+        <w:ind w:left="2160" w:hanging="360"/>
+      </w:pPr>
+      <w:rPr>
+        <w:rFonts w:ascii="Wingdings" w:hAnsi="Wingdings" w:hint="default"/>
+      </w:rPr>
+    </w:lvl>
+    <w:lvl w:ilvl="3" w:tplc="0C0A0001" w:tentative="1">
+      <w:start w:val="1"/>
+      <w:numFmt w:val="bullet"/>
+      <w:lvlText w:val=""/>
+      <w:lvlJc w:val="left"/>
+      <w:pPr>
+        <w:ind w:left="2880" w:hanging="360"/>
+      </w:pPr>
+      <w:rPr>
+        <w:rFonts w:ascii="Symbol" w:hAnsi="Symbol" w:hint="default"/>
+      </w:rPr>
+    </w:lvl>
+    <w:lvl w:ilvl="4" w:tplc="0C0A0003" w:tentative="1">
+      <w:start w:val="1"/>
+      <w:numFmt w:val="bullet"/>
+      <w:lvlText w:val="o"/>
+      <w:lvlJc w:val="left"/>
+      <w:pPr>
+        <w:ind w:left="3600" w:hanging="360"/>
+      </w:pPr>
+      <w:rPr>
+        <w:rFonts w:ascii="Courier New" w:hAnsi="Courier New" w:cs="Courier New" w:hint="default"/>
+      </w:rPr>
+    </w:lvl>
+    <w:lvl w:ilvl="5" w:tplc="0C0A0005" w:tentative="1">
+      <w:start w:val="1"/>
+      <w:numFmt w:val="bullet"/>
+      <w:lvlText w:val=""/>
+      <w:lvlJc w:val="left"/>
+      <w:pPr>
+        <w:ind w:left="4320" w:hanging="360"/>
+      </w:pPr>
+      <w:rPr>
+        <w:rFonts w:ascii="Wingdings" w:hAnsi="Wingdings" w:hint="default"/>
+      </w:rPr>
+    </w:lvl>
+    <w:lvl w:ilvl="6" w:tplc="0C0A0001" w:tentative="1">
+      <w:start w:val="1"/>
+      <w:numFmt w:val="bullet"/>
+      <w:lvlText w:val=""/>
+      <w:lvlJc w:val="left"/>
+      <w:pPr>
+        <w:ind w:left="5040" w:hanging="360"/>
+      </w:pPr>
+      <w:rPr>
+        <w:rFonts w:ascii="Symbol" w:hAnsi="Symbol" w:hint="default"/>
+      </w:rPr>
+    </w:lvl>
+    <w:lvl w:ilvl="7" w:tplc="0C0A0003" w:tentative="1">
+      <w:start w:val="1"/>
+      <w:numFmt w:val="bullet"/>
+      <w:lvlText w:val="o"/>
+      <w:lvlJc w:val="left"/>
+      <w:pPr>
+        <w:ind w:left="5760" w:hanging="360"/>
+      </w:pPr>
+      <w:rPr>
+        <w:rFonts w:ascii="Courier New" w:hAnsi="Courier New" w:cs="Courier New" w:hint="default"/>
+      </w:rPr>
+    </w:lvl>
+    <w:lvl w:ilvl="8" w:tplc="0C0A0005" w:tentative="1">
+      <w:start w:val="1"/>
+      <w:numFmt w:val="bullet"/>
+      <w:lvlText w:val=""/>
+      <w:lvlJc w:val="left"/>
+      <w:pPr>
+        <w:ind w:left="6480" w:hanging="360"/>
+      </w:pPr>
+      <w:rPr>
+        <w:rFonts w:ascii="Wingdings" w:hAnsi="Wingdings" w:hint="default"/>
+      </w:rPr>
+    </w:lvl>
+  </w:abstractNum>
+  <w:abstractNum w:abstractNumId="8" w15:restartNumberingAfterBreak="0">
     <w:nsid w:val="6DE420CB"/>
     <w:multiLevelType w:val="hybridMultilevel"/>
     <w:tmpl w:val="7D1E4BF6"/>
@@ -4011,7 +4724,7 @@
       </w:rPr>
     </w:lvl>
   </w:abstractNum>
-  <w:abstractNum w:abstractNumId="7" w15:restartNumberingAfterBreak="0">
+  <w:abstractNum w:abstractNumId="9" w15:restartNumberingAfterBreak="0">
     <w:nsid w:val="727423CF"/>
     <w:multiLevelType w:val="hybridMultilevel"/>
     <w:tmpl w:val="FE943536"/>
@@ -4124,7 +4837,7 @@
       </w:rPr>
     </w:lvl>
   </w:abstractNum>
-  <w:abstractNum w:abstractNumId="8" w15:restartNumberingAfterBreak="0">
+  <w:abstractNum w:abstractNumId="10" w15:restartNumberingAfterBreak="0">
     <w:nsid w:val="7C6328B8"/>
     <w:multiLevelType w:val="hybridMultilevel"/>
     <w:tmpl w:val="B04CD746"/>
@@ -4237,7 +4950,7 @@
       </w:rPr>
     </w:lvl>
   </w:abstractNum>
-  <w:abstractNum w:abstractNumId="9" w15:restartNumberingAfterBreak="0">
+  <w:abstractNum w:abstractNumId="11" w15:restartNumberingAfterBreak="0">
     <w:nsid w:val="7D127A44"/>
     <w:multiLevelType w:val="hybridMultilevel"/>
     <w:tmpl w:val="0B38B76C"/>
@@ -4351,34 +5064,40 @@
     </w:lvl>
   </w:abstractNum>
   <w:num w:numId="1">
-    <w:abstractNumId w:val="9"/>
+    <w:abstractNumId w:val="11"/>
   </w:num>
   <w:num w:numId="2">
-    <w:abstractNumId w:val="4"/>
+    <w:abstractNumId w:val="5"/>
   </w:num>
   <w:num w:numId="3">
     <w:abstractNumId w:val="0"/>
   </w:num>
   <w:num w:numId="4">
-    <w:abstractNumId w:val="5"/>
+    <w:abstractNumId w:val="6"/>
   </w:num>
   <w:num w:numId="5">
+    <w:abstractNumId w:val="10"/>
+  </w:num>
+  <w:num w:numId="6">
     <w:abstractNumId w:val="8"/>
   </w:num>
-  <w:num w:numId="6">
-    <w:abstractNumId w:val="6"/>
-  </w:num>
   <w:num w:numId="7">
-    <w:abstractNumId w:val="7"/>
+    <w:abstractNumId w:val="9"/>
   </w:num>
   <w:num w:numId="8">
+    <w:abstractNumId w:val="4"/>
+  </w:num>
+  <w:num w:numId="9">
     <w:abstractNumId w:val="3"/>
   </w:num>
-  <w:num w:numId="9">
+  <w:num w:numId="10">
     <w:abstractNumId w:val="2"/>
   </w:num>
-  <w:num w:numId="10">
+  <w:num w:numId="11">
     <w:abstractNumId w:val="1"/>
+  </w:num>
+  <w:num w:numId="12">
+    <w:abstractNumId w:val="7"/>
   </w:num>
 </w:numbering>
 </file>
@@ -4837,6 +5556,50 @@
       <w:contextualSpacing/>
     </w:pPr>
   </w:style>
+  <w:style w:type="paragraph" w:styleId="Encabezado">
+    <w:name w:val="header"/>
+    <w:basedOn w:val="Normal"/>
+    <w:link w:val="EncabezadoCar"/>
+    <w:uiPriority w:val="99"/>
+    <w:unhideWhenUsed/>
+    <w:rsid w:val="0061717F"/>
+    <w:pPr>
+      <w:tabs>
+        <w:tab w:val="center" w:pos="4252"/>
+        <w:tab w:val="right" w:pos="8504"/>
+      </w:tabs>
+      <w:spacing w:after="0" w:line="240" w:lineRule="auto"/>
+    </w:pPr>
+  </w:style>
+  <w:style w:type="character" w:customStyle="1" w:styleId="EncabezadoCar">
+    <w:name w:val="Encabezado Car"/>
+    <w:basedOn w:val="Fuentedeprrafopredeter"/>
+    <w:link w:val="Encabezado"/>
+    <w:uiPriority w:val="99"/>
+    <w:rsid w:val="0061717F"/>
+  </w:style>
+  <w:style w:type="paragraph" w:styleId="Piedepgina">
+    <w:name w:val="footer"/>
+    <w:basedOn w:val="Normal"/>
+    <w:link w:val="PiedepginaCar"/>
+    <w:uiPriority w:val="99"/>
+    <w:unhideWhenUsed/>
+    <w:rsid w:val="0061717F"/>
+    <w:pPr>
+      <w:tabs>
+        <w:tab w:val="center" w:pos="4252"/>
+        <w:tab w:val="right" w:pos="8504"/>
+      </w:tabs>
+      <w:spacing w:after="0" w:line="240" w:lineRule="auto"/>
+    </w:pPr>
+  </w:style>
+  <w:style w:type="character" w:customStyle="1" w:styleId="PiedepginaCar">
+    <w:name w:val="Pie de página Car"/>
+    <w:basedOn w:val="Fuentedeprrafopredeter"/>
+    <w:link w:val="Piedepgina"/>
+    <w:uiPriority w:val="99"/>
+    <w:rsid w:val="0061717F"/>
+  </w:style>
 </w:styles>
 </file>
 

</xml_diff>